<commit_message>
Cut down the number of routes to get davinci-003 support
</commit_message>
<xml_diff>
--- a/synamedia_code_gen/assets/docx/travel_doc.docx
+++ b/synamedia_code_gen/assets/docx/travel_doc.docx
@@ -775,668 +775,6 @@
           <w:lang w:val="en-GB" w:bidi="te-IN"/>
         </w:rPr>
         <w:t>booking_id</w:t>
-      </w:r>
-      <w:proofErr w:type="spellEnd"/>
-      <w:r>
-        <w:rPr>
-          <w:rFonts w:ascii="AppleSystemUIFont" w:hAnsi="AppleSystemUIFont" w:cs="AppleSystemUIFont"/>
-          <w:sz w:val="26"/>
-          <w:szCs w:val="26"/>
-          <w:lang w:val="en-GB" w:bidi="te-IN"/>
-        </w:rPr>
-        <w:t>) and outgoing response data in JSON format.</w:t>
-      </w:r>
-    </w:p>
-    <w:p>
-      <w:pPr>
-        <w:numPr>
-          <w:ilvl w:val="0"/>
-          <w:numId w:val="1"/>
-        </w:numPr>
-        <w:autoSpaceDE w:val="0"/>
-        <w:autoSpaceDN w:val="0"/>
-        <w:adjustRightInd w:val="0"/>
-        <w:ind w:left="0" w:firstLine="0"/>
-        <w:rPr>
-          <w:rFonts w:ascii="AppleSystemUIFont" w:hAnsi="AppleSystemUIFont" w:cs="AppleSystemUIFont"/>
-          <w:sz w:val="26"/>
-          <w:szCs w:val="26"/>
-          <w:lang w:val="en-GB" w:bidi="te-IN"/>
-        </w:rPr>
-      </w:pPr>
-      <w:r>
-        <w:rPr>
-          <w:rFonts w:ascii="AppleSystemUIFont" w:hAnsi="AppleSystemUIFont" w:cs="AppleSystemUIFont"/>
-          <w:b/>
-          <w:bCs/>
-          <w:sz w:val="26"/>
-          <w:szCs w:val="26"/>
-          <w:lang w:val="en-GB" w:bidi="te-IN"/>
-        </w:rPr>
-        <w:tab/>
-      </w:r>
-      <w:r>
-        <w:rPr>
-          <w:rFonts w:ascii="AppleSystemUIFont" w:hAnsi="AppleSystemUIFont" w:cs="AppleSystemUIFont"/>
-          <w:b/>
-          <w:bCs/>
-          <w:sz w:val="26"/>
-          <w:szCs w:val="26"/>
-          <w:lang w:val="en-GB" w:bidi="te-IN"/>
-        </w:rPr>
-        <w:tab/>
-        <w:t>GET Method - Get Available Flights</w:t>
-      </w:r>
-    </w:p>
-    <w:p>
-      <w:pPr>
-        <w:numPr>
-          <w:ilvl w:val="1"/>
-          <w:numId w:val="1"/>
-        </w:numPr>
-        <w:autoSpaceDE w:val="0"/>
-        <w:autoSpaceDN w:val="0"/>
-        <w:adjustRightInd w:val="0"/>
-        <w:ind w:left="0" w:firstLine="0"/>
-        <w:rPr>
-          <w:rFonts w:ascii="AppleSystemUIFont" w:hAnsi="AppleSystemUIFont" w:cs="AppleSystemUIFont"/>
-          <w:sz w:val="26"/>
-          <w:szCs w:val="26"/>
-          <w:lang w:val="en-GB" w:bidi="te-IN"/>
-        </w:rPr>
-      </w:pPr>
-      <w:r>
-        <w:rPr>
-          <w:rFonts w:ascii="AppleSystemUIFont" w:hAnsi="AppleSystemUIFont" w:cs="AppleSystemUIFont"/>
-          <w:sz w:val="26"/>
-          <w:szCs w:val="26"/>
-          <w:lang w:val="en-GB" w:bidi="te-IN"/>
-        </w:rPr>
-        <w:t>Route: /flights</w:t>
-      </w:r>
-    </w:p>
-    <w:p>
-      <w:pPr>
-        <w:numPr>
-          <w:ilvl w:val="1"/>
-          <w:numId w:val="1"/>
-        </w:numPr>
-        <w:autoSpaceDE w:val="0"/>
-        <w:autoSpaceDN w:val="0"/>
-        <w:adjustRightInd w:val="0"/>
-        <w:ind w:left="0" w:firstLine="0"/>
-        <w:rPr>
-          <w:rFonts w:ascii="AppleSystemUIFont" w:hAnsi="AppleSystemUIFont" w:cs="AppleSystemUIFont"/>
-          <w:sz w:val="26"/>
-          <w:szCs w:val="26"/>
-          <w:lang w:val="en-GB" w:bidi="te-IN"/>
-        </w:rPr>
-      </w:pPr>
-      <w:r>
-        <w:rPr>
-          <w:rFonts w:ascii="AppleSystemUIFont" w:hAnsi="AppleSystemUIFont" w:cs="AppleSystemUIFont"/>
-          <w:sz w:val="26"/>
-          <w:szCs w:val="26"/>
-          <w:lang w:val="en-GB" w:bidi="te-IN"/>
-        </w:rPr>
-        <w:t>Description: Retrieves a list of available flights for a given date and destination.</w:t>
-      </w:r>
-    </w:p>
-    <w:p>
-      <w:pPr>
-        <w:numPr>
-          <w:ilvl w:val="1"/>
-          <w:numId w:val="1"/>
-        </w:numPr>
-        <w:autoSpaceDE w:val="0"/>
-        <w:autoSpaceDN w:val="0"/>
-        <w:adjustRightInd w:val="0"/>
-        <w:ind w:left="0" w:firstLine="0"/>
-        <w:rPr>
-          <w:rFonts w:ascii="AppleSystemUIFont" w:hAnsi="AppleSystemUIFont" w:cs="AppleSystemUIFont"/>
-          <w:sz w:val="26"/>
-          <w:szCs w:val="26"/>
-          <w:lang w:val="en-GB" w:bidi="te-IN"/>
-        </w:rPr>
-      </w:pPr>
-      <w:r>
-        <w:rPr>
-          <w:rFonts w:ascii="AppleSystemUIFont" w:hAnsi="AppleSystemUIFont" w:cs="AppleSystemUIFont"/>
-          <w:sz w:val="26"/>
-          <w:szCs w:val="26"/>
-          <w:lang w:val="en-GB" w:bidi="te-IN"/>
-        </w:rPr>
-        <w:t>Action: Console logs the incoming request data (including query parameters) and outgoing response data in JSON format.</w:t>
-      </w:r>
-    </w:p>
-    <w:p>
-      <w:pPr>
-        <w:numPr>
-          <w:ilvl w:val="0"/>
-          <w:numId w:val="1"/>
-        </w:numPr>
-        <w:autoSpaceDE w:val="0"/>
-        <w:autoSpaceDN w:val="0"/>
-        <w:adjustRightInd w:val="0"/>
-        <w:ind w:left="0" w:firstLine="0"/>
-        <w:rPr>
-          <w:rFonts w:ascii="AppleSystemUIFont" w:hAnsi="AppleSystemUIFont" w:cs="AppleSystemUIFont"/>
-          <w:sz w:val="26"/>
-          <w:szCs w:val="26"/>
-          <w:lang w:val="en-GB" w:bidi="te-IN"/>
-        </w:rPr>
-      </w:pPr>
-      <w:r>
-        <w:rPr>
-          <w:rFonts w:ascii="AppleSystemUIFont" w:hAnsi="AppleSystemUIFont" w:cs="AppleSystemUIFont"/>
-          <w:b/>
-          <w:bCs/>
-          <w:sz w:val="26"/>
-          <w:szCs w:val="26"/>
-          <w:lang w:val="en-GB" w:bidi="te-IN"/>
-        </w:rPr>
-        <w:tab/>
-      </w:r>
-      <w:r>
-        <w:rPr>
-          <w:rFonts w:ascii="AppleSystemUIFont" w:hAnsi="AppleSystemUIFont" w:cs="AppleSystemUIFont"/>
-          <w:b/>
-          <w:bCs/>
-          <w:sz w:val="26"/>
-          <w:szCs w:val="26"/>
-          <w:lang w:val="en-GB" w:bidi="te-IN"/>
-        </w:rPr>
-        <w:tab/>
-        <w:t>GET Method - Get Hotel Availability</w:t>
-      </w:r>
-    </w:p>
-    <w:p>
-      <w:pPr>
-        <w:numPr>
-          <w:ilvl w:val="1"/>
-          <w:numId w:val="1"/>
-        </w:numPr>
-        <w:autoSpaceDE w:val="0"/>
-        <w:autoSpaceDN w:val="0"/>
-        <w:adjustRightInd w:val="0"/>
-        <w:ind w:left="0" w:firstLine="0"/>
-        <w:rPr>
-          <w:rFonts w:ascii="AppleSystemUIFont" w:hAnsi="AppleSystemUIFont" w:cs="AppleSystemUIFont"/>
-          <w:sz w:val="26"/>
-          <w:szCs w:val="26"/>
-          <w:lang w:val="en-GB" w:bidi="te-IN"/>
-        </w:rPr>
-      </w:pPr>
-      <w:r>
-        <w:rPr>
-          <w:rFonts w:ascii="AppleSystemUIFont" w:hAnsi="AppleSystemUIFont" w:cs="AppleSystemUIFont"/>
-          <w:sz w:val="26"/>
-          <w:szCs w:val="26"/>
-          <w:lang w:val="en-GB" w:bidi="te-IN"/>
-        </w:rPr>
-        <w:t>Route: /hotels</w:t>
-      </w:r>
-    </w:p>
-    <w:p>
-      <w:pPr>
-        <w:numPr>
-          <w:ilvl w:val="1"/>
-          <w:numId w:val="1"/>
-        </w:numPr>
-        <w:autoSpaceDE w:val="0"/>
-        <w:autoSpaceDN w:val="0"/>
-        <w:adjustRightInd w:val="0"/>
-        <w:ind w:left="0" w:firstLine="0"/>
-        <w:rPr>
-          <w:rFonts w:ascii="AppleSystemUIFont" w:hAnsi="AppleSystemUIFont" w:cs="AppleSystemUIFont"/>
-          <w:sz w:val="26"/>
-          <w:szCs w:val="26"/>
-          <w:lang w:val="en-GB" w:bidi="te-IN"/>
-        </w:rPr>
-      </w:pPr>
-      <w:r>
-        <w:rPr>
-          <w:rFonts w:ascii="AppleSystemUIFont" w:hAnsi="AppleSystemUIFont" w:cs="AppleSystemUIFont"/>
-          <w:sz w:val="26"/>
-          <w:szCs w:val="26"/>
-          <w:lang w:val="en-GB" w:bidi="te-IN"/>
-        </w:rPr>
-        <w:t>Description: Retrieves information about available hotels at a specific destination for a given date range.</w:t>
-      </w:r>
-    </w:p>
-    <w:p>
-      <w:pPr>
-        <w:numPr>
-          <w:ilvl w:val="1"/>
-          <w:numId w:val="1"/>
-        </w:numPr>
-        <w:autoSpaceDE w:val="0"/>
-        <w:autoSpaceDN w:val="0"/>
-        <w:adjustRightInd w:val="0"/>
-        <w:ind w:left="0" w:firstLine="0"/>
-        <w:rPr>
-          <w:rFonts w:ascii="AppleSystemUIFont" w:hAnsi="AppleSystemUIFont" w:cs="AppleSystemUIFont"/>
-          <w:sz w:val="26"/>
-          <w:szCs w:val="26"/>
-          <w:lang w:val="en-GB" w:bidi="te-IN"/>
-        </w:rPr>
-      </w:pPr>
-      <w:r>
-        <w:rPr>
-          <w:rFonts w:ascii="AppleSystemUIFont" w:hAnsi="AppleSystemUIFont" w:cs="AppleSystemUIFont"/>
-          <w:sz w:val="26"/>
-          <w:szCs w:val="26"/>
-          <w:lang w:val="en-GB" w:bidi="te-IN"/>
-        </w:rPr>
-        <w:t>Action: Console logs the incoming request data (including query parameters) and outgoing response data in JSON format.</w:t>
-      </w:r>
-    </w:p>
-    <w:p>
-      <w:pPr>
-        <w:numPr>
-          <w:ilvl w:val="0"/>
-          <w:numId w:val="1"/>
-        </w:numPr>
-        <w:autoSpaceDE w:val="0"/>
-        <w:autoSpaceDN w:val="0"/>
-        <w:adjustRightInd w:val="0"/>
-        <w:ind w:left="0" w:firstLine="0"/>
-        <w:rPr>
-          <w:rFonts w:ascii="AppleSystemUIFont" w:hAnsi="AppleSystemUIFont" w:cs="AppleSystemUIFont"/>
-          <w:sz w:val="26"/>
-          <w:szCs w:val="26"/>
-          <w:lang w:val="en-GB" w:bidi="te-IN"/>
-        </w:rPr>
-      </w:pPr>
-      <w:r>
-        <w:rPr>
-          <w:rFonts w:ascii="AppleSystemUIFont" w:hAnsi="AppleSystemUIFont" w:cs="AppleSystemUIFont"/>
-          <w:b/>
-          <w:bCs/>
-          <w:sz w:val="26"/>
-          <w:szCs w:val="26"/>
-          <w:lang w:val="en-GB" w:bidi="te-IN"/>
-        </w:rPr>
-        <w:tab/>
-      </w:r>
-      <w:r>
-        <w:rPr>
-          <w:rFonts w:ascii="AppleSystemUIFont" w:hAnsi="AppleSystemUIFont" w:cs="AppleSystemUIFont"/>
-          <w:b/>
-          <w:bCs/>
-          <w:sz w:val="26"/>
-          <w:szCs w:val="26"/>
-          <w:lang w:val="en-GB" w:bidi="te-IN"/>
-        </w:rPr>
-        <w:tab/>
-        <w:t>POST Method - Create New Travel Package</w:t>
-      </w:r>
-    </w:p>
-    <w:p>
-      <w:pPr>
-        <w:numPr>
-          <w:ilvl w:val="1"/>
-          <w:numId w:val="1"/>
-        </w:numPr>
-        <w:autoSpaceDE w:val="0"/>
-        <w:autoSpaceDN w:val="0"/>
-        <w:adjustRightInd w:val="0"/>
-        <w:ind w:left="0" w:firstLine="0"/>
-        <w:rPr>
-          <w:rFonts w:ascii="AppleSystemUIFont" w:hAnsi="AppleSystemUIFont" w:cs="AppleSystemUIFont"/>
-          <w:sz w:val="26"/>
-          <w:szCs w:val="26"/>
-          <w:lang w:val="en-GB" w:bidi="te-IN"/>
-        </w:rPr>
-      </w:pPr>
-      <w:r>
-        <w:rPr>
-          <w:rFonts w:ascii="AppleSystemUIFont" w:hAnsi="AppleSystemUIFont" w:cs="AppleSystemUIFont"/>
-          <w:sz w:val="26"/>
-          <w:szCs w:val="26"/>
-          <w:lang w:val="en-GB" w:bidi="te-IN"/>
-        </w:rPr>
-        <w:t>Route: /packages</w:t>
-      </w:r>
-    </w:p>
-    <w:p>
-      <w:pPr>
-        <w:numPr>
-          <w:ilvl w:val="1"/>
-          <w:numId w:val="1"/>
-        </w:numPr>
-        <w:autoSpaceDE w:val="0"/>
-        <w:autoSpaceDN w:val="0"/>
-        <w:adjustRightInd w:val="0"/>
-        <w:ind w:left="0" w:firstLine="0"/>
-        <w:rPr>
-          <w:rFonts w:ascii="AppleSystemUIFont" w:hAnsi="AppleSystemUIFont" w:cs="AppleSystemUIFont"/>
-          <w:sz w:val="26"/>
-          <w:szCs w:val="26"/>
-          <w:lang w:val="en-GB" w:bidi="te-IN"/>
-        </w:rPr>
-      </w:pPr>
-      <w:r>
-        <w:rPr>
-          <w:rFonts w:ascii="AppleSystemUIFont" w:hAnsi="AppleSystemUIFont" w:cs="AppleSystemUIFont"/>
-          <w:sz w:val="26"/>
-          <w:szCs w:val="26"/>
-          <w:lang w:val="en-GB" w:bidi="te-IN"/>
-        </w:rPr>
-        <w:lastRenderedPageBreak/>
-        <w:t>Description: Creates a new travel package by combining flights, hotel, and other amenities.</w:t>
-      </w:r>
-    </w:p>
-    <w:p>
-      <w:pPr>
-        <w:numPr>
-          <w:ilvl w:val="1"/>
-          <w:numId w:val="1"/>
-        </w:numPr>
-        <w:autoSpaceDE w:val="0"/>
-        <w:autoSpaceDN w:val="0"/>
-        <w:adjustRightInd w:val="0"/>
-        <w:ind w:left="0" w:firstLine="0"/>
-        <w:rPr>
-          <w:rFonts w:ascii="AppleSystemUIFont" w:hAnsi="AppleSystemUIFont" w:cs="AppleSystemUIFont"/>
-          <w:sz w:val="26"/>
-          <w:szCs w:val="26"/>
-          <w:lang w:val="en-GB" w:bidi="te-IN"/>
-        </w:rPr>
-      </w:pPr>
-      <w:r>
-        <w:rPr>
-          <w:rFonts w:ascii="AppleSystemUIFont" w:hAnsi="AppleSystemUIFont" w:cs="AppleSystemUIFont"/>
-          <w:sz w:val="26"/>
-          <w:szCs w:val="26"/>
-          <w:lang w:val="en-GB" w:bidi="te-IN"/>
-        </w:rPr>
-        <w:t>Action: Console logs the incoming request data (including package details) and outgoing response data in JSON format.</w:t>
-      </w:r>
-    </w:p>
-    <w:p>
-      <w:pPr>
-        <w:numPr>
-          <w:ilvl w:val="0"/>
-          <w:numId w:val="1"/>
-        </w:numPr>
-        <w:autoSpaceDE w:val="0"/>
-        <w:autoSpaceDN w:val="0"/>
-        <w:adjustRightInd w:val="0"/>
-        <w:ind w:left="0" w:firstLine="0"/>
-        <w:rPr>
-          <w:rFonts w:ascii="AppleSystemUIFont" w:hAnsi="AppleSystemUIFont" w:cs="AppleSystemUIFont"/>
-          <w:sz w:val="26"/>
-          <w:szCs w:val="26"/>
-          <w:lang w:val="en-GB" w:bidi="te-IN"/>
-        </w:rPr>
-      </w:pPr>
-      <w:r>
-        <w:rPr>
-          <w:rFonts w:ascii="AppleSystemUIFont" w:hAnsi="AppleSystemUIFont" w:cs="AppleSystemUIFont"/>
-          <w:b/>
-          <w:bCs/>
-          <w:sz w:val="26"/>
-          <w:szCs w:val="26"/>
-          <w:lang w:val="en-GB" w:bidi="te-IN"/>
-        </w:rPr>
-        <w:tab/>
-      </w:r>
-      <w:r>
-        <w:rPr>
-          <w:rFonts w:ascii="AppleSystemUIFont" w:hAnsi="AppleSystemUIFont" w:cs="AppleSystemUIFont"/>
-          <w:b/>
-          <w:bCs/>
-          <w:sz w:val="26"/>
-          <w:szCs w:val="26"/>
-          <w:lang w:val="en-GB" w:bidi="te-IN"/>
-        </w:rPr>
-        <w:tab/>
-        <w:t>GET Method - Get All Travel Packages</w:t>
-      </w:r>
-    </w:p>
-    <w:p>
-      <w:pPr>
-        <w:numPr>
-          <w:ilvl w:val="1"/>
-          <w:numId w:val="1"/>
-        </w:numPr>
-        <w:autoSpaceDE w:val="0"/>
-        <w:autoSpaceDN w:val="0"/>
-        <w:adjustRightInd w:val="0"/>
-        <w:ind w:left="0" w:firstLine="0"/>
-        <w:rPr>
-          <w:rFonts w:ascii="AppleSystemUIFont" w:hAnsi="AppleSystemUIFont" w:cs="AppleSystemUIFont"/>
-          <w:sz w:val="26"/>
-          <w:szCs w:val="26"/>
-          <w:lang w:val="en-GB" w:bidi="te-IN"/>
-        </w:rPr>
-      </w:pPr>
-      <w:r>
-        <w:rPr>
-          <w:rFonts w:ascii="AppleSystemUIFont" w:hAnsi="AppleSystemUIFont" w:cs="AppleSystemUIFont"/>
-          <w:sz w:val="26"/>
-          <w:szCs w:val="26"/>
-          <w:lang w:val="en-GB" w:bidi="te-IN"/>
-        </w:rPr>
-        <w:t>Route: /packages</w:t>
-      </w:r>
-    </w:p>
-    <w:p>
-      <w:pPr>
-        <w:numPr>
-          <w:ilvl w:val="1"/>
-          <w:numId w:val="1"/>
-        </w:numPr>
-        <w:autoSpaceDE w:val="0"/>
-        <w:autoSpaceDN w:val="0"/>
-        <w:adjustRightInd w:val="0"/>
-        <w:ind w:left="0" w:firstLine="0"/>
-        <w:rPr>
-          <w:rFonts w:ascii="AppleSystemUIFont" w:hAnsi="AppleSystemUIFont" w:cs="AppleSystemUIFont"/>
-          <w:sz w:val="26"/>
-          <w:szCs w:val="26"/>
-          <w:lang w:val="en-GB" w:bidi="te-IN"/>
-        </w:rPr>
-      </w:pPr>
-      <w:r>
-        <w:rPr>
-          <w:rFonts w:ascii="AppleSystemUIFont" w:hAnsi="AppleSystemUIFont" w:cs="AppleSystemUIFont"/>
-          <w:sz w:val="26"/>
-          <w:szCs w:val="26"/>
-          <w:lang w:val="en-GB" w:bidi="te-IN"/>
-        </w:rPr>
-        <w:t>Description: Retrieves a list of all available travel packages.</w:t>
-      </w:r>
-    </w:p>
-    <w:p>
-      <w:pPr>
-        <w:numPr>
-          <w:ilvl w:val="1"/>
-          <w:numId w:val="1"/>
-        </w:numPr>
-        <w:autoSpaceDE w:val="0"/>
-        <w:autoSpaceDN w:val="0"/>
-        <w:adjustRightInd w:val="0"/>
-        <w:ind w:left="0" w:firstLine="0"/>
-        <w:rPr>
-          <w:rFonts w:ascii="AppleSystemUIFont" w:hAnsi="AppleSystemUIFont" w:cs="AppleSystemUIFont"/>
-          <w:sz w:val="26"/>
-          <w:szCs w:val="26"/>
-          <w:lang w:val="en-GB" w:bidi="te-IN"/>
-        </w:rPr>
-      </w:pPr>
-      <w:r>
-        <w:rPr>
-          <w:rFonts w:ascii="AppleSystemUIFont" w:hAnsi="AppleSystemUIFont" w:cs="AppleSystemUIFont"/>
-          <w:sz w:val="26"/>
-          <w:szCs w:val="26"/>
-          <w:lang w:val="en-GB" w:bidi="te-IN"/>
-        </w:rPr>
-        <w:t>Action: Console logs the incoming request data and outgoing response data in JSON format.</w:t>
-      </w:r>
-    </w:p>
-    <w:p>
-      <w:pPr>
-        <w:numPr>
-          <w:ilvl w:val="0"/>
-          <w:numId w:val="1"/>
-        </w:numPr>
-        <w:autoSpaceDE w:val="0"/>
-        <w:autoSpaceDN w:val="0"/>
-        <w:adjustRightInd w:val="0"/>
-        <w:ind w:left="0" w:firstLine="0"/>
-        <w:rPr>
-          <w:rFonts w:ascii="AppleSystemUIFont" w:hAnsi="AppleSystemUIFont" w:cs="AppleSystemUIFont"/>
-          <w:sz w:val="26"/>
-          <w:szCs w:val="26"/>
-          <w:lang w:val="en-GB" w:bidi="te-IN"/>
-        </w:rPr>
-      </w:pPr>
-      <w:r>
-        <w:rPr>
-          <w:rFonts w:ascii="AppleSystemUIFont" w:hAnsi="AppleSystemUIFont" w:cs="AppleSystemUIFont"/>
-          <w:b/>
-          <w:bCs/>
-          <w:sz w:val="26"/>
-          <w:szCs w:val="26"/>
-          <w:lang w:val="en-GB" w:bidi="te-IN"/>
-        </w:rPr>
-        <w:tab/>
-      </w:r>
-      <w:r>
-        <w:rPr>
-          <w:rFonts w:ascii="AppleSystemUIFont" w:hAnsi="AppleSystemUIFont" w:cs="AppleSystemUIFont"/>
-          <w:b/>
-          <w:bCs/>
-          <w:sz w:val="26"/>
-          <w:szCs w:val="26"/>
-          <w:lang w:val="en-GB" w:bidi="te-IN"/>
-        </w:rPr>
-        <w:tab/>
-        <w:t>GET Method - Get Travel Package Details</w:t>
-      </w:r>
-    </w:p>
-    <w:p>
-      <w:pPr>
-        <w:numPr>
-          <w:ilvl w:val="1"/>
-          <w:numId w:val="1"/>
-        </w:numPr>
-        <w:autoSpaceDE w:val="0"/>
-        <w:autoSpaceDN w:val="0"/>
-        <w:adjustRightInd w:val="0"/>
-        <w:ind w:left="0" w:firstLine="0"/>
-        <w:rPr>
-          <w:rFonts w:ascii="AppleSystemUIFont" w:hAnsi="AppleSystemUIFont" w:cs="AppleSystemUIFont"/>
-          <w:sz w:val="26"/>
-          <w:szCs w:val="26"/>
-          <w:lang w:val="en-GB" w:bidi="te-IN"/>
-        </w:rPr>
-      </w:pPr>
-      <w:r>
-        <w:rPr>
-          <w:rFonts w:ascii="AppleSystemUIFont" w:hAnsi="AppleSystemUIFont" w:cs="AppleSystemUIFont"/>
-          <w:sz w:val="26"/>
-          <w:szCs w:val="26"/>
-          <w:lang w:val="en-GB" w:bidi="te-IN"/>
-        </w:rPr>
-        <w:t>Route: /packages</w:t>
-      </w:r>
-      <w:proofErr w:type="gramStart"/>
-      <w:r>
-        <w:rPr>
-          <w:rFonts w:ascii="AppleSystemUIFont" w:hAnsi="AppleSystemUIFont" w:cs="AppleSystemUIFont"/>
-          <w:sz w:val="26"/>
-          <w:szCs w:val="26"/>
-          <w:lang w:val="en-GB" w:bidi="te-IN"/>
-        </w:rPr>
-        <w:t>/:</w:t>
-      </w:r>
-      <w:proofErr w:type="spellStart"/>
-      <w:r>
-        <w:rPr>
-          <w:rFonts w:ascii="AppleSystemUIFont" w:hAnsi="AppleSystemUIFont" w:cs="AppleSystemUIFont"/>
-          <w:sz w:val="26"/>
-          <w:szCs w:val="26"/>
-          <w:lang w:val="en-GB" w:bidi="te-IN"/>
-        </w:rPr>
-        <w:t>package</w:t>
-      </w:r>
-      <w:proofErr w:type="gramEnd"/>
-      <w:r>
-        <w:rPr>
-          <w:rFonts w:ascii="AppleSystemUIFont" w:hAnsi="AppleSystemUIFont" w:cs="AppleSystemUIFont"/>
-          <w:sz w:val="26"/>
-          <w:szCs w:val="26"/>
-          <w:lang w:val="en-GB" w:bidi="te-IN"/>
-        </w:rPr>
-        <w:t>_id</w:t>
-      </w:r>
-      <w:proofErr w:type="spellEnd"/>
-    </w:p>
-    <w:p>
-      <w:pPr>
-        <w:numPr>
-          <w:ilvl w:val="1"/>
-          <w:numId w:val="1"/>
-        </w:numPr>
-        <w:autoSpaceDE w:val="0"/>
-        <w:autoSpaceDN w:val="0"/>
-        <w:adjustRightInd w:val="0"/>
-        <w:ind w:left="0" w:firstLine="0"/>
-        <w:rPr>
-          <w:rFonts w:ascii="AppleSystemUIFont" w:hAnsi="AppleSystemUIFont" w:cs="AppleSystemUIFont"/>
-          <w:sz w:val="26"/>
-          <w:szCs w:val="26"/>
-          <w:lang w:val="en-GB" w:bidi="te-IN"/>
-        </w:rPr>
-      </w:pPr>
-      <w:r>
-        <w:rPr>
-          <w:rFonts w:ascii="AppleSystemUIFont" w:hAnsi="AppleSystemUIFont" w:cs="AppleSystemUIFont"/>
-          <w:sz w:val="26"/>
-          <w:szCs w:val="26"/>
-          <w:lang w:val="en-GB" w:bidi="te-IN"/>
-        </w:rPr>
-        <w:t>Description: Retrieves detailed information about a specific travel package.</w:t>
-      </w:r>
-    </w:p>
-    <w:p>
-      <w:pPr>
-        <w:numPr>
-          <w:ilvl w:val="1"/>
-          <w:numId w:val="1"/>
-        </w:numPr>
-        <w:autoSpaceDE w:val="0"/>
-        <w:autoSpaceDN w:val="0"/>
-        <w:adjustRightInd w:val="0"/>
-        <w:ind w:left="0" w:firstLine="0"/>
-        <w:rPr>
-          <w:rFonts w:ascii="AppleSystemUIFont" w:hAnsi="AppleSystemUIFont" w:cs="AppleSystemUIFont"/>
-          <w:sz w:val="26"/>
-          <w:szCs w:val="26"/>
-          <w:lang w:val="en-GB" w:bidi="te-IN"/>
-        </w:rPr>
-      </w:pPr>
-      <w:r>
-        <w:rPr>
-          <w:rFonts w:ascii="AppleSystemUIFont" w:hAnsi="AppleSystemUIFont" w:cs="AppleSystemUIFont"/>
-          <w:sz w:val="26"/>
-          <w:szCs w:val="26"/>
-          <w:lang w:val="en-GB" w:bidi="te-IN"/>
-        </w:rPr>
-        <w:t xml:space="preserve">Action: Console logs the incoming request data (including </w:t>
-      </w:r>
-      <w:proofErr w:type="spellStart"/>
-      <w:r>
-        <w:rPr>
-          <w:rFonts w:ascii="AppleSystemUIFont" w:hAnsi="AppleSystemUIFont" w:cs="AppleSystemUIFont"/>
-          <w:sz w:val="26"/>
-          <w:szCs w:val="26"/>
-          <w:lang w:val="en-GB" w:bidi="te-IN"/>
-        </w:rPr>
-        <w:t>package_id</w:t>
       </w:r>
       <w:proofErr w:type="spellEnd"/>
       <w:r>

</xml_diff>